<commit_message>
Dokumentation aktualisiert + Dokumente aktualisiert
</commit_message>
<xml_diff>
--- a/Dokumente/Projektinititalisierung/GFA_DA_Formatvorlage_010717.docx
+++ b/Dokumente/Projektinititalisierung/GFA_DA_Formatvorlage_010717.docx
@@ -3777,18 +3777,8 @@
                               <w:sz w:val="26"/>
                               <w:szCs w:val="26"/>
                             </w:rPr>
-                            <w:t xml:space="preserve">Gregor </w:t>
+                            <w:t>Gregor Arbeithuber</w:t>
                           </w:r>
-                          <w:proofErr w:type="spellStart"/>
-                          <w:r>
-                            <w:rPr>
-                              <w:color w:val="4F81BD" w:themeColor="accent1"/>
-                              <w:sz w:val="26"/>
-                              <w:szCs w:val="26"/>
-                            </w:rPr>
-                            <w:t>Arbeithuber</w:t>
-                          </w:r>
-                          <w:proofErr w:type="spellEnd"/>
                         </w:p>
                         <w:p>
                           <w:pPr>
@@ -3902,7 +3892,7 @@
                                 <w:pPr>
                                   <w:pStyle w:val="KeinLeerraum"/>
                                   <w:rPr>
-                                    <w:rFonts w:asciiTheme="majorHAnsi" w:eastAsiaTheme="majorEastAsia" w:hAnsiTheme="majorHAnsi" w:cstheme="majorBidi"/>
+                                    <w:rFonts w:eastAsiaTheme="majorEastAsia" w:cstheme="minorHAnsi"/>
                                     <w:color w:val="262626" w:themeColor="text1" w:themeTint="D9"/>
                                     <w:sz w:val="72"/>
                                   </w:rPr>
@@ -3910,7 +3900,7 @@
                                 <w:sdt>
                                   <w:sdtPr>
                                     <w:rPr>
-                                      <w:rFonts w:asciiTheme="majorHAnsi" w:eastAsiaTheme="majorEastAsia" w:hAnsiTheme="majorHAnsi" w:cstheme="majorBidi"/>
+                                      <w:rFonts w:eastAsiaTheme="majorEastAsia" w:cstheme="minorHAnsi"/>
                                       <w:color w:val="262626" w:themeColor="text1" w:themeTint="D9"/>
                                       <w:sz w:val="68"/>
                                       <w:szCs w:val="68"/>
@@ -3925,12 +3915,12 @@
                                   <w:sdtContent>
                                     <w:r>
                                       <w:rPr>
-                                        <w:rFonts w:asciiTheme="majorHAnsi" w:eastAsiaTheme="majorEastAsia" w:hAnsiTheme="majorHAnsi" w:cstheme="majorBidi"/>
+                                        <w:rFonts w:eastAsiaTheme="majorEastAsia" w:cstheme="minorHAnsi"/>
                                         <w:color w:val="262626" w:themeColor="text1" w:themeTint="D9"/>
                                         <w:sz w:val="68"/>
                                         <w:szCs w:val="68"/>
                                       </w:rPr>
-                                      <w:t>Projektorganisation</w:t>
+                                      <w:t>Formatvorlage</w:t>
                                     </w:r>
                                   </w:sdtContent>
                                 </w:sdt>
@@ -3939,6 +3929,7 @@
                                 <w:pPr>
                                   <w:spacing w:before="120"/>
                                   <w:rPr>
+                                    <w:rFonts w:asciiTheme="minorHAnsi" w:hAnsiTheme="minorHAnsi" w:cstheme="minorHAnsi"/>
                                     <w:color w:val="404040" w:themeColor="text1" w:themeTint="BF"/>
                                     <w:sz w:val="36"/>
                                     <w:szCs w:val="36"/>
@@ -3947,6 +3938,7 @@
                                 <w:sdt>
                                   <w:sdtPr>
                                     <w:rPr>
+                                      <w:rFonts w:asciiTheme="minorHAnsi" w:hAnsiTheme="minorHAnsi" w:cstheme="minorHAnsi"/>
                                       <w:color w:val="404040" w:themeColor="text1" w:themeTint="BF"/>
                                       <w:sz w:val="36"/>
                                       <w:szCs w:val="36"/>
@@ -3962,6 +3954,7 @@
                                     <w:proofErr w:type="spellStart"/>
                                     <w:r>
                                       <w:rPr>
+                                        <w:rFonts w:asciiTheme="minorHAnsi" w:hAnsiTheme="minorHAnsi" w:cstheme="minorHAnsi"/>
                                         <w:color w:val="404040" w:themeColor="text1" w:themeTint="BF"/>
                                         <w:sz w:val="36"/>
                                         <w:szCs w:val="36"/>
@@ -3994,10 +3987,6 @@
               </mc:Choice>
               <mc:Fallback>
                 <w:pict>
-                  <v:shapetype id="_x0000_t202" coordsize="21600,21600" o:spt="202" path="m,l,21600r21600,l21600,xe">
-                    <v:stroke joinstyle="miter"/>
-                    <v:path gradientshapeok="t" o:connecttype="rect"/>
-                  </v:shapetype>
                   <v:shape id="Textfeld 34" o:spid="_x0000_s1056" type="#_x0000_t202" style="position:absolute;margin-left:178.9pt;margin-top:147pt;width:295.5pt;height:84.25pt;z-index:251660288;visibility:visible;mso-wrap-style:square;mso-width-percent:0;mso-height-percent:0;mso-wrap-distance-left:9pt;mso-wrap-distance-top:0;mso-wrap-distance-right:9pt;mso-wrap-distance-bottom:0;mso-position-horizontal:absolute;mso-position-horizontal-relative:margin;mso-position-vertical:absolute;mso-position-vertical-relative:page;mso-width-percent:0;mso-height-percent:0;mso-width-relative:page;mso-height-relative:margin;v-text-anchor:top" o:gfxdata="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" filled="f" stroked="f" strokeweight=".5pt">
                     <v:textbox inset="0,0,0,0">
                       <w:txbxContent>
@@ -4005,7 +3994,7 @@
                           <w:pPr>
                             <w:pStyle w:val="KeinLeerraum"/>
                             <w:rPr>
-                              <w:rFonts w:asciiTheme="majorHAnsi" w:eastAsiaTheme="majorEastAsia" w:hAnsiTheme="majorHAnsi" w:cstheme="majorBidi"/>
+                              <w:rFonts w:eastAsiaTheme="majorEastAsia" w:cstheme="minorHAnsi"/>
                               <w:color w:val="262626" w:themeColor="text1" w:themeTint="D9"/>
                               <w:sz w:val="72"/>
                             </w:rPr>
@@ -4013,7 +4002,7 @@
                           <w:sdt>
                             <w:sdtPr>
                               <w:rPr>
-                                <w:rFonts w:asciiTheme="majorHAnsi" w:eastAsiaTheme="majorEastAsia" w:hAnsiTheme="majorHAnsi" w:cstheme="majorBidi"/>
+                                <w:rFonts w:eastAsiaTheme="majorEastAsia" w:cstheme="minorHAnsi"/>
                                 <w:color w:val="262626" w:themeColor="text1" w:themeTint="D9"/>
                                 <w:sz w:val="68"/>
                                 <w:szCs w:val="68"/>
@@ -4028,12 +4017,12 @@
                             <w:sdtContent>
                               <w:r>
                                 <w:rPr>
-                                  <w:rFonts w:asciiTheme="majorHAnsi" w:eastAsiaTheme="majorEastAsia" w:hAnsiTheme="majorHAnsi" w:cstheme="majorBidi"/>
+                                  <w:rFonts w:eastAsiaTheme="majorEastAsia" w:cstheme="minorHAnsi"/>
                                   <w:color w:val="262626" w:themeColor="text1" w:themeTint="D9"/>
                                   <w:sz w:val="68"/>
                                   <w:szCs w:val="68"/>
                                 </w:rPr>
-                                <w:t>Projektorganisation</w:t>
+                                <w:t>Formatvorlage</w:t>
                               </w:r>
                             </w:sdtContent>
                           </w:sdt>
@@ -4042,6 +4031,7 @@
                           <w:pPr>
                             <w:spacing w:before="120"/>
                             <w:rPr>
+                              <w:rFonts w:asciiTheme="minorHAnsi" w:hAnsiTheme="minorHAnsi" w:cstheme="minorHAnsi"/>
                               <w:color w:val="404040" w:themeColor="text1" w:themeTint="BF"/>
                               <w:sz w:val="36"/>
                               <w:szCs w:val="36"/>
@@ -4050,6 +4040,7 @@
                           <w:sdt>
                             <w:sdtPr>
                               <w:rPr>
+                                <w:rFonts w:asciiTheme="minorHAnsi" w:hAnsiTheme="minorHAnsi" w:cstheme="minorHAnsi"/>
                                 <w:color w:val="404040" w:themeColor="text1" w:themeTint="BF"/>
                                 <w:sz w:val="36"/>
                                 <w:szCs w:val="36"/>
@@ -4065,6 +4056,7 @@
                               <w:proofErr w:type="spellStart"/>
                               <w:r>
                                 <w:rPr>
+                                  <w:rFonts w:asciiTheme="minorHAnsi" w:hAnsiTheme="minorHAnsi" w:cstheme="minorHAnsi"/>
                                   <w:color w:val="404040" w:themeColor="text1" w:themeTint="BF"/>
                                   <w:sz w:val="36"/>
                                   <w:szCs w:val="36"/>
@@ -4094,8 +4086,6 @@
             <w:br w:type="page"/>
           </w:r>
         </w:p>
-        <w:bookmarkStart w:id="0" w:name="_GoBack" w:displacedByCustomXml="next"/>
-        <w:bookmarkEnd w:id="0" w:displacedByCustomXml="next"/>
       </w:sdtContent>
     </w:sdt>
     <w:p>
@@ -4108,6 +4098,8 @@
           <w:lang w:val="de-AT" w:eastAsia="en-US"/>
         </w:rPr>
       </w:pPr>
+      <w:bookmarkStart w:id="0" w:name="_GoBack"/>
+      <w:bookmarkEnd w:id="0"/>
     </w:p>
     <w:sectPr>
       <w:headerReference w:type="default" r:id="rId8"/>
@@ -4912,6 +4904,7 @@
     <w:lsdException w:name="HTML Sample" w:semiHidden="1" w:unhideWhenUsed="1"/>
     <w:lsdException w:name="HTML Typewriter" w:semiHidden="1" w:unhideWhenUsed="1"/>
     <w:lsdException w:name="HTML Variable" w:semiHidden="1" w:unhideWhenUsed="1"/>
+    <w:lsdException w:name="Normal Table" w:semiHidden="1" w:unhideWhenUsed="1"/>
     <w:lsdException w:name="annotation subject" w:semiHidden="1" w:unhideWhenUsed="1"/>
     <w:lsdException w:name="No List" w:semiHidden="1" w:unhideWhenUsed="1"/>
     <w:lsdException w:name="Outline List 1" w:semiHidden="1" w:unhideWhenUsed="1"/>
@@ -4958,8 +4951,10 @@
     <w:lsdException w:name="Table Subtle 2" w:semiHidden="1" w:unhideWhenUsed="1"/>
     <w:lsdException w:name="Table Web 1" w:semiHidden="1" w:unhideWhenUsed="1"/>
     <w:lsdException w:name="Table Web 2" w:semiHidden="1" w:unhideWhenUsed="1"/>
+    <w:lsdException w:name="Table Web 3" w:semiHidden="1" w:unhideWhenUsed="1"/>
     <w:lsdException w:name="Balloon Text" w:semiHidden="1" w:unhideWhenUsed="1"/>
     <w:lsdException w:name="Table Grid" w:uiPriority="59"/>
+    <w:lsdException w:name="Table Theme" w:semiHidden="1" w:unhideWhenUsed="1"/>
     <w:lsdException w:name="Placeholder Text" w:semiHidden="1"/>
     <w:lsdException w:name="No Spacing" w:uiPriority="1" w:qFormat="1"/>
     <w:lsdException w:name="Light Shading" w:uiPriority="60"/>

</xml_diff>